<commit_message>
version funcional en index.js para mail merge, con pdf generados opcion, si se quiere solo se crean docx
</commit_message>
<xml_diff>
--- a/output.docx
+++ b/output.docx
@@ -280,6 +280,12 @@
     <w:sectPr>
       <w:pgSz w:w="11906" w:h="16838"/>
       <w:pgMar w:top="1134" w:right="850" w:bottom="1134" w:left="1701" w:header="709" w:footer="709" w:gutter="0"/>
+      <w:pgBorders w:offsetFrom="page">
+        <w:top w:val="thinThickSmallGap" w:sz="24" w:space="24" w:color="2E74B5" w:themeColor="accent1" w:themeShade="BF"/>
+        <w:left w:val="thinThickSmallGap" w:sz="24" w:space="24" w:color="2E74B5" w:themeColor="accent1" w:themeShade="BF"/>
+        <w:bottom w:val="thickThinSmallGap" w:sz="24" w:space="24" w:color="2E74B5" w:themeColor="accent1" w:themeShade="BF"/>
+        <w:right w:val="thickThinSmallGap" w:sz="24" w:space="24" w:color="2E74B5" w:themeColor="accent1" w:themeShade="BF"/>
+      </w:pgBorders>
       <w:cols w:space="708"/>
     </w:sectPr>
   </w:body>

</xml_diff>